<commit_message>
Add new, slightly improved, style ref sheet
</commit_message>
<xml_diff>
--- a/markdown/styles_reference2.docx
+++ b/markdown/styles_reference2.docx
@@ -30,7 +30,15 @@
         <w:pStyle w:val="FirstParagraph"/>
       </w:pPr>
       <w:r>
-        <w:t>The economic contributions or impacts of recreational fishing activities in the United States is based on spending by recreational anglers.</w:t>
+        <w:t xml:space="preserve">The economic contributions or impacts of recreational fishing activities in the United States </w:t>
+      </w:r>
+      <w:proofErr w:type="gramStart"/>
+      <w:r>
+        <w:t>is based</w:t>
+      </w:r>
+      <w:proofErr w:type="gramEnd"/>
+      <w:r>
+        <w:t xml:space="preserve"> on spending by recreational anglers.</w:t>
       </w:r>
       <w:r>
         <w:rPr>
@@ -39,7 +47,23 @@
         <w:footnoteReference w:id="1"/>
       </w:r>
       <w:r>
-        <w:t xml:space="preserve"> Total annual trip expenditures were estimated at the state level by multiplying mean trip expenditures by the estimated number of adult trips in each trip mode (for-hire, private boat, and shore) and adjusting by the CPI (consumer price index) to the current year. Total annual durable expenditures were estimated by multiplying mean durable expenditures by the estimated annual number of adult participants in the United States and adjusting by the CPI (consumer </w:t>
+        <w:t xml:space="preserve"> Total annual trip expenditures </w:t>
+      </w:r>
+      <w:proofErr w:type="gramStart"/>
+      <w:r>
+        <w:t>were estimated</w:t>
+      </w:r>
+      <w:proofErr w:type="gramEnd"/>
+      <w:r>
+        <w:t xml:space="preserve"> at the state level by multiplying mean trip expenditures by the estimated number of adult trips in each trip mode (for-hire, private boat, and shore) and adjusting by the CPI (consumer price index) to the current year. Total annual durable expenditures </w:t>
+      </w:r>
+      <w:proofErr w:type="gramStart"/>
+      <w:r>
+        <w:t>were estimated</w:t>
+      </w:r>
+      <w:proofErr w:type="gramEnd"/>
+      <w:r>
+        <w:t xml:space="preserve"> by multiplying mean durable expenditures by the estimated annual number of adult participants in the United States and adjusting by the CPI (consumer </w:t>
       </w:r>
       <w:r>
         <w:t>price</w:t>
@@ -59,13 +83,37 @@
         <w:pStyle w:val="BodyText"/>
       </w:pPr>
       <w:r>
-        <w:t xml:space="preserve">Four different measures are commonly used to show how angler expenditures affect the economy in a region (state or nationwide): sales, income, value-added, and employment. The term sales refers to the gross value of all sales by regional businesses affected by an activity, such as recreational fishing. It includes </w:t>
+        <w:t xml:space="preserve">Four different measures </w:t>
+      </w:r>
+      <w:proofErr w:type="gramStart"/>
+      <w:r>
+        <w:t>are commonly used</w:t>
+      </w:r>
+      <w:proofErr w:type="gramEnd"/>
+      <w:r>
+        <w:t xml:space="preserve"> to show how angler expenditures affect the economy in a region (state or nationwide): sales, income, value-added, and employment. The term sales refers to the gross value of all sales by regional businesses affected by an activity, such as recreational fishing. It includes </w:t>
       </w:r>
       <w:r>
         <w:t>both</w:t>
       </w:r>
       <w:r>
-        <w:t xml:space="preserve"> the direct sales made by the angler and sales made between businesses and households resulting from that original sale by the angler. Income includes personal income (wages and salaries) and proprietors’ income (income from self-employment). Value-added is the contribution made to the gross domestic product in a region. Employment is specified on the basis of full-time and part-time jobs supported directly or indirectly by the purchases made by anglers. The first three measures are calculated in terms of dollars, whereas employment impacts are measured in numbers of jobs. Note that these categories are not additive.</w:t>
+        <w:t xml:space="preserve"> the direct sales made by the angler and sales made between businesses and households resulting from that original sale by the angler. Income includes personal income (wages and salaries) and proprietors’ income (income from self-employment). Value-added is the contribution made to the gross domestic product in a region. Employment is specified </w:t>
+      </w:r>
+      <w:proofErr w:type="gramStart"/>
+      <w:r>
+        <w:t>on the basis of</w:t>
+      </w:r>
+      <w:proofErr w:type="gramEnd"/>
+      <w:r>
+        <w:t xml:space="preserve"> full-time and part-time jobs supported directly or indirectly by the purchases made by anglers. The first three measures </w:t>
+      </w:r>
+      <w:proofErr w:type="gramStart"/>
+      <w:r>
+        <w:t>are calculated</w:t>
+      </w:r>
+      <w:proofErr w:type="gramEnd"/>
+      <w:r>
+        <w:t xml:space="preserve"> in terms of dollars, whereas employment impacts are measured in numbers of jobs. Note that these categories are not additive.</w:t>
       </w:r>
     </w:p>
     <w:p>
@@ -198,475 +246,43 @@
     </w:p>
     <w:p>
       <w:pPr>
-        <w:spacing w:before="200" w:after="0"/>
-      </w:pPr>
-    </w:p>
-    <w:tbl>
-      <w:tblPr>
-        <w:tblW w:w="0" w:type="pct"/>
-        <w:tblLook w:val="07E0" w:firstRow="1" w:lastRow="1" w:firstColumn="1" w:lastColumn="1" w:noHBand="1" w:noVBand="1"/>
-      </w:tblPr>
-      <w:tblGrid>
-        <w:gridCol w:w="2773"/>
-        <w:gridCol w:w="819"/>
-        <w:gridCol w:w="1097"/>
-        <w:gridCol w:w="927"/>
-        <w:gridCol w:w="1285"/>
-      </w:tblGrid>
-      <w:tr>
-        <w:tc>
-          <w:tcPr>
-            <w:tcW w:w="0" w:type="auto"/>
-            <w:tcBorders>
-              <w:bottom w:val="single" w:sz="0" w:space="0" w:color="auto"/>
-            </w:tcBorders>
-            <w:vAlign w:val="bottom"/>
-          </w:tcPr>
-          <w:p>
-            <w:pPr>
-              <w:pStyle w:val="Compact"/>
-            </w:pPr>
-            <w:r>
-              <w:t>Fishing Mode</w:t>
-            </w:r>
-          </w:p>
-        </w:tc>
-        <w:tc>
-          <w:tcPr>
-            <w:tcW w:w="0" w:type="auto"/>
-            <w:tcBorders>
-              <w:bottom w:val="single" w:sz="0" w:space="0" w:color="auto"/>
-            </w:tcBorders>
-            <w:vAlign w:val="bottom"/>
-          </w:tcPr>
-          <w:p>
-            <w:pPr>
-              <w:pStyle w:val="Compact"/>
-            </w:pPr>
-            <w:r>
-              <w:t>#Jobs</w:t>
-            </w:r>
-          </w:p>
-        </w:tc>
-        <w:tc>
-          <w:tcPr>
-            <w:tcW w:w="0" w:type="auto"/>
-            <w:tcBorders>
-              <w:bottom w:val="single" w:sz="0" w:space="0" w:color="auto"/>
-            </w:tcBorders>
-            <w:vAlign w:val="bottom"/>
-          </w:tcPr>
-          <w:p>
-            <w:pPr>
-              <w:pStyle w:val="Compact"/>
-            </w:pPr>
-            <w:r>
-              <w:t>Sales</w:t>
-            </w:r>
-          </w:p>
-        </w:tc>
-        <w:tc>
-          <w:tcPr>
-            <w:tcW w:w="0" w:type="auto"/>
-            <w:tcBorders>
-              <w:bottom w:val="single" w:sz="0" w:space="0" w:color="auto"/>
-            </w:tcBorders>
-            <w:vAlign w:val="bottom"/>
-          </w:tcPr>
-          <w:p>
-            <w:pPr>
-              <w:pStyle w:val="Compact"/>
-            </w:pPr>
-            <w:r>
-              <w:t>Income</w:t>
-            </w:r>
-          </w:p>
-        </w:tc>
-        <w:tc>
-          <w:tcPr>
-            <w:tcW w:w="0" w:type="auto"/>
-            <w:tcBorders>
-              <w:bottom w:val="single" w:sz="0" w:space="0" w:color="auto"/>
-            </w:tcBorders>
-            <w:vAlign w:val="bottom"/>
-          </w:tcPr>
-          <w:p>
-            <w:pPr>
-              <w:pStyle w:val="Compact"/>
-            </w:pPr>
-            <w:r>
-              <w:t>Value Added</w:t>
-            </w:r>
-          </w:p>
-        </w:tc>
-      </w:tr>
-      <w:tr>
-        <w:tc>
-          <w:tcPr>
-            <w:tcW w:w="0" w:type="auto"/>
-          </w:tcPr>
-          <w:p>
-            <w:pPr>
-              <w:pStyle w:val="Compact"/>
-            </w:pPr>
-            <w:r>
-              <w:lastRenderedPageBreak/>
-              <w:t>For-Hire</w:t>
-            </w:r>
-          </w:p>
-        </w:tc>
-        <w:tc>
-          <w:tcPr>
-            <w:tcW w:w="0" w:type="auto"/>
-          </w:tcPr>
-          <w:p>
-            <w:pPr>
-              <w:pStyle w:val="Compact"/>
-            </w:pPr>
-            <w:r>
-              <w:t>1,097</w:t>
-            </w:r>
-          </w:p>
-        </w:tc>
-        <w:tc>
-          <w:tcPr>
-            <w:tcW w:w="0" w:type="auto"/>
-          </w:tcPr>
-          <w:p>
-            <w:pPr>
-              <w:pStyle w:val="Compact"/>
-            </w:pPr>
-            <w:r>
-              <w:t>121,965</w:t>
-            </w:r>
-          </w:p>
-        </w:tc>
-        <w:tc>
-          <w:tcPr>
-            <w:tcW w:w="0" w:type="auto"/>
-          </w:tcPr>
-          <w:p>
-            <w:pPr>
-              <w:pStyle w:val="Compact"/>
-            </w:pPr>
-            <w:r>
-              <w:t>41,158</w:t>
-            </w:r>
-          </w:p>
-        </w:tc>
-        <w:tc>
-          <w:tcPr>
-            <w:tcW w:w="0" w:type="auto"/>
-          </w:tcPr>
-          <w:p>
-            <w:pPr>
-              <w:pStyle w:val="Compact"/>
-            </w:pPr>
-            <w:r>
-              <w:t>73,447</w:t>
-            </w:r>
-          </w:p>
-        </w:tc>
-      </w:tr>
-      <w:tr>
-        <w:tc>
-          <w:tcPr>
-            <w:tcW w:w="0" w:type="auto"/>
-          </w:tcPr>
-          <w:p>
-            <w:pPr>
-              <w:pStyle w:val="Compact"/>
-            </w:pPr>
-            <w:r>
-              <w:t>Private Boat</w:t>
-            </w:r>
-          </w:p>
-        </w:tc>
-        <w:tc>
-          <w:tcPr>
-            <w:tcW w:w="0" w:type="auto"/>
-          </w:tcPr>
-          <w:p>
-            <w:pPr>
-              <w:pStyle w:val="Compact"/>
-            </w:pPr>
-            <w:r>
-              <w:t>1,876</w:t>
-            </w:r>
-          </w:p>
-        </w:tc>
-        <w:tc>
-          <w:tcPr>
-            <w:tcW w:w="0" w:type="auto"/>
-          </w:tcPr>
-          <w:p>
-            <w:pPr>
-              <w:pStyle w:val="Compact"/>
-            </w:pPr>
-            <w:r>
-              <w:t>254,812</w:t>
-            </w:r>
-          </w:p>
-        </w:tc>
-        <w:tc>
-          <w:tcPr>
-            <w:tcW w:w="0" w:type="auto"/>
-          </w:tcPr>
-          <w:p>
-            <w:pPr>
-              <w:pStyle w:val="Compact"/>
-            </w:pPr>
-            <w:r>
-              <w:t>79,074</w:t>
-            </w:r>
-          </w:p>
-        </w:tc>
-        <w:tc>
-          <w:tcPr>
-            <w:tcW w:w="0" w:type="auto"/>
-          </w:tcPr>
-          <w:p>
-            <w:pPr>
-              <w:pStyle w:val="Compact"/>
-            </w:pPr>
-            <w:r>
-              <w:t>154,631</w:t>
-            </w:r>
-          </w:p>
-        </w:tc>
-      </w:tr>
-      <w:tr>
-        <w:tc>
-          <w:tcPr>
-            <w:tcW w:w="0" w:type="auto"/>
-          </w:tcPr>
-          <w:p>
-            <w:pPr>
-              <w:pStyle w:val="Compact"/>
-            </w:pPr>
-            <w:r>
-              <w:t>Shore</w:t>
-            </w:r>
-          </w:p>
-        </w:tc>
-        <w:tc>
-          <w:tcPr>
-            <w:tcW w:w="0" w:type="auto"/>
-          </w:tcPr>
-          <w:p>
-            <w:pPr>
-              <w:pStyle w:val="Compact"/>
-            </w:pPr>
-            <w:r>
-              <w:t>NA</w:t>
-            </w:r>
-          </w:p>
-        </w:tc>
-        <w:tc>
-          <w:tcPr>
-            <w:tcW w:w="0" w:type="auto"/>
-          </w:tcPr>
-          <w:p>
-            <w:pPr>
-              <w:pStyle w:val="Compact"/>
-            </w:pPr>
-            <w:r>
-              <w:t>NA</w:t>
-            </w:r>
-          </w:p>
-        </w:tc>
-        <w:tc>
-          <w:tcPr>
-            <w:tcW w:w="0" w:type="auto"/>
-          </w:tcPr>
-          <w:p>
-            <w:pPr>
-              <w:pStyle w:val="Compact"/>
-            </w:pPr>
-            <w:r>
-              <w:t>NA</w:t>
-            </w:r>
-          </w:p>
-        </w:tc>
-        <w:tc>
-          <w:tcPr>
-            <w:tcW w:w="0" w:type="auto"/>
-          </w:tcPr>
-          <w:p>
-            <w:pPr>
-              <w:pStyle w:val="Compact"/>
-            </w:pPr>
-            <w:r>
-              <w:t>NA</w:t>
-            </w:r>
-          </w:p>
-        </w:tc>
-      </w:tr>
-      <w:tr>
-        <w:tc>
-          <w:tcPr>
-            <w:tcW w:w="0" w:type="auto"/>
-          </w:tcPr>
-          <w:p>
-            <w:pPr>
-              <w:pStyle w:val="Compact"/>
-            </w:pPr>
-            <w:r>
-              <w:t>Total Durable Expenditures</w:t>
-            </w:r>
-          </w:p>
-        </w:tc>
-        <w:tc>
-          <w:tcPr>
-            <w:tcW w:w="0" w:type="auto"/>
-          </w:tcPr>
-          <w:p>
-            <w:pPr>
-              <w:pStyle w:val="Compact"/>
-            </w:pPr>
-            <w:r>
-              <w:t>10,610</w:t>
-            </w:r>
-          </w:p>
-        </w:tc>
-        <w:tc>
-          <w:tcPr>
-            <w:tcW w:w="0" w:type="auto"/>
-          </w:tcPr>
-          <w:p>
-            <w:pPr>
-              <w:pStyle w:val="Compact"/>
-            </w:pPr>
-            <w:r>
-              <w:t>1,343,395</w:t>
-            </w:r>
-          </w:p>
-        </w:tc>
-        <w:tc>
-          <w:tcPr>
-            <w:tcW w:w="0" w:type="auto"/>
-          </w:tcPr>
-          <w:p>
-            <w:pPr>
-              <w:pStyle w:val="Compact"/>
-            </w:pPr>
-            <w:r>
-              <w:t>522,431</w:t>
-            </w:r>
-          </w:p>
-        </w:tc>
-        <w:tc>
-          <w:tcPr>
-            <w:tcW w:w="0" w:type="auto"/>
-          </w:tcPr>
-          <w:p>
-            <w:pPr>
-              <w:pStyle w:val="Compact"/>
-            </w:pPr>
-            <w:r>
-              <w:t>851,616</w:t>
-            </w:r>
-          </w:p>
-        </w:tc>
-      </w:tr>
-      <w:tr>
-        <w:tc>
-          <w:tcPr>
-            <w:tcW w:w="0" w:type="auto"/>
-          </w:tcPr>
-          <w:p>
-            <w:pPr>
-              <w:pStyle w:val="Compact"/>
-            </w:pPr>
-            <w:r>
-              <w:t>Total State Economic Impacts</w:t>
-            </w:r>
-          </w:p>
-        </w:tc>
-        <w:tc>
-          <w:tcPr>
-            <w:tcW w:w="0" w:type="auto"/>
-          </w:tcPr>
-          <w:p>
-            <w:pPr>
-              <w:pStyle w:val="Compact"/>
-            </w:pPr>
-            <w:r>
-              <w:t>13,583</w:t>
-            </w:r>
-          </w:p>
-        </w:tc>
-        <w:tc>
-          <w:tcPr>
-            <w:tcW w:w="0" w:type="auto"/>
-          </w:tcPr>
-          <w:p>
-            <w:pPr>
-              <w:pStyle w:val="Compact"/>
-            </w:pPr>
-            <w:r>
-              <w:t>1,720,172</w:t>
-            </w:r>
-          </w:p>
-        </w:tc>
-        <w:tc>
-          <w:tcPr>
-            <w:tcW w:w="0" w:type="auto"/>
-          </w:tcPr>
-          <w:p>
-            <w:pPr>
-              <w:pStyle w:val="Compact"/>
-            </w:pPr>
-            <w:r>
-              <w:t>642,663</w:t>
-            </w:r>
-          </w:p>
-        </w:tc>
-        <w:tc>
-          <w:tcPr>
-            <w:tcW w:w="0" w:type="auto"/>
-          </w:tcPr>
-          <w:p>
-            <w:pPr>
-              <w:pStyle w:val="Compact"/>
-            </w:pPr>
-            <w:r>
-              <w:t>1,079,694</w:t>
-            </w:r>
-          </w:p>
-        </w:tc>
-      </w:tr>
-    </w:tbl>
-    <w:p>
-      <w:pPr>
         <w:pStyle w:val="BlockText"/>
       </w:pPr>
+      <w:r>
+        <w:t xml:space="preserve">I may be using the wrong trips </w:t>
+      </w:r>
+      <w:proofErr w:type="gramStart"/>
+      <w:r>
+        <w:t>value?</w:t>
+      </w:r>
+      <w:proofErr w:type="gramEnd"/>
     </w:p>
     <w:p>
       <w:pPr>
-        <w:pStyle w:val="BlockText"/>
-      </w:pPr>
-      <w:r>
-        <w:t>I may be using the wrong trips value?</w:t>
+        <w:pStyle w:val="Bibliography"/>
+      </w:pPr>
+      <w:bookmarkStart w:id="3" w:name="ref-Nichol1995"/>
+      <w:r>
+        <w:lastRenderedPageBreak/>
+        <w:t>Nichol, D. G. 1995. “Spawning and Maturation of Female Yellowfin Sole in the Eastern Bering Sea.” Journal Article. In Proceedings of the International Flatfish Symposium; October 1994, Anchorage, Alaska, 35–50.</w:t>
       </w:r>
     </w:p>
     <w:p>
       <w:pPr>
         <w:pStyle w:val="Bibliography"/>
       </w:pPr>
-      <w:bookmarkStart w:id="3" w:name="ref-Nichol1995"/>
-      <w:r>
-        <w:t>Nichol, D. G. 1995. “Spawning and Maturation of Female Yellowfin Sole in the Eastern Bering Sea.” Journal Article. In Proceedings of the International Flatfish Symposium; October 1994, Anchorage, Alaska, 35–50.</w:t>
-      </w:r>
-    </w:p>
-    <w:p>
-      <w:pPr>
-        <w:pStyle w:val="Bibliography"/>
-      </w:pPr>
       <w:bookmarkStart w:id="4" w:name="ref-RN915"/>
       <w:bookmarkEnd w:id="3"/>
       <w:r>
-        <w:t xml:space="preserve">———. 1997. “Effects of Geography and Bathymetry on Growth and Maturity of Yellowfin Sole, Pleuronectes Asper, in the Eastern Bering Sea.” Journal Article. Oceanographic Literature Review 12 (44): 1548. </w:t>
+        <w:t xml:space="preserve">———. 1997. “Effects of Geography and Bathymetry on Growth and Maturity of Yellowfin Sole, </w:t>
+      </w:r>
+      <w:proofErr w:type="spellStart"/>
+      <w:r>
+        <w:t>Pleuronectes</w:t>
+      </w:r>
+      <w:proofErr w:type="spellEnd"/>
+      <w:r>
+        <w:t xml:space="preserve"> Asper, in the Eastern Bering Sea.” Journal Article. Oceanographic Literature Review 12 (44): 1548. </w:t>
       </w:r>
       <w:hyperlink r:id="rId7">
         <w:r>
@@ -687,7 +303,15 @@
       <w:bookmarkStart w:id="5" w:name="ref-RN916"/>
       <w:bookmarkEnd w:id="4"/>
       <w:r>
-        <w:t xml:space="preserve">———. 1998. “Annual and Between-Sex Variability of Yellowfin Sole, Pleuronectes Asper.” Journal Article. Fishery Bulletin 96: 547–61. </w:t>
+        <w:t xml:space="preserve">———. 1998. “Annual and Between-Sex Variability of Yellowfin Sole, </w:t>
+      </w:r>
+      <w:proofErr w:type="spellStart"/>
+      <w:r>
+        <w:t>Pleuronectes</w:t>
+      </w:r>
+      <w:proofErr w:type="spellEnd"/>
+      <w:r>
+        <w:t xml:space="preserve"> Asper.” Journal Article. Fishery Bulletin 96: 547–61. </w:t>
       </w:r>
       <w:hyperlink r:id="rId8">
         <w:r>
@@ -707,7 +331,55 @@
         <w:pStyle w:val="Bibliography"/>
       </w:pPr>
       <w:r>
-        <w:t xml:space="preserve">Nichol, D. G., S. Kotwicki, T. K. Wilderbuer, R. R. Lauth, and J. N. Ianelli. 2019. “Availability of Yellowfin Sole Limanda Aspera to the Eastern Bering Sea Trawl Survey and Its Effect on Estimates of Survey Biomass.” Journal Article. Fisheries Research 211: 319–30. </w:t>
+        <w:t xml:space="preserve">Nichol, D. G., S. </w:t>
+      </w:r>
+      <w:proofErr w:type="spellStart"/>
+      <w:r>
+        <w:t>Kotwicki</w:t>
+      </w:r>
+      <w:proofErr w:type="spellEnd"/>
+      <w:r>
+        <w:t xml:space="preserve">, T. K. </w:t>
+      </w:r>
+      <w:proofErr w:type="spellStart"/>
+      <w:r>
+        <w:t>Wilderbuer</w:t>
+      </w:r>
+      <w:proofErr w:type="spellEnd"/>
+      <w:r>
+        <w:t xml:space="preserve">, R. R. </w:t>
+      </w:r>
+      <w:proofErr w:type="spellStart"/>
+      <w:r>
+        <w:t>Lauth</w:t>
+      </w:r>
+      <w:proofErr w:type="spellEnd"/>
+      <w:r>
+        <w:t xml:space="preserve">, and J. N. </w:t>
+      </w:r>
+      <w:proofErr w:type="spellStart"/>
+      <w:r>
+        <w:t>Ianelli</w:t>
+      </w:r>
+      <w:proofErr w:type="spellEnd"/>
+      <w:r>
+        <w:t xml:space="preserve">. 2019. “Availability of Yellowfin Sole </w:t>
+      </w:r>
+      <w:proofErr w:type="spellStart"/>
+      <w:r>
+        <w:t>Limanda</w:t>
+      </w:r>
+      <w:proofErr w:type="spellEnd"/>
+      <w:r>
+        <w:t xml:space="preserve"> </w:t>
+      </w:r>
+      <w:proofErr w:type="spellStart"/>
+      <w:r>
+        <w:t>Aspera</w:t>
+      </w:r>
+      <w:proofErr w:type="spellEnd"/>
+      <w:r>
+        <w:t xml:space="preserve"> to the Eastern Bering Sea Trawl Survey and Its Effect on Estimates of Survey Biomass.” Journal Article. Fisheries Research 211: 319–30. </w:t>
       </w:r>
       <w:hyperlink r:id="rId9">
         <w:r>
@@ -726,14 +398,35 @@
         <w:pStyle w:val="Bibliography"/>
       </w:pPr>
       <w:bookmarkStart w:id="6" w:name="ref-RN940"/>
-      <w:r>
-        <w:t xml:space="preserve">Wilderbuer, T. K., D. G. Nichol, and J. Ianelli. 2018. “Chapter 4: Yellowfin Sole.” Book Section. In Stock Assessment and Fishery Evaluation Report </w:t>
+      <w:proofErr w:type="spellStart"/>
+      <w:r>
+        <w:t>Wilderbuer</w:t>
+      </w:r>
+      <w:proofErr w:type="spellEnd"/>
+      <w:r>
+        <w:t xml:space="preserve">, T. K., D. G. Nichol, and J. </w:t>
+      </w:r>
+      <w:proofErr w:type="spellStart"/>
+      <w:r>
+        <w:t>Ianelli</w:t>
+      </w:r>
+      <w:proofErr w:type="spellEnd"/>
+      <w:r>
+        <w:t xml:space="preserve">. 2018. “Chapter 4: Yellowfin Sole.” Book Section. In Stock Assessment and Fishery Evaluation Report </w:t>
       </w:r>
       <w:r>
         <w:t>for</w:t>
       </w:r>
       <w:r>
-        <w:t xml:space="preserve"> the Groundfish Resources of the Bering Sea/Aleutian Islands Regions. 605 W. 4th Ave., Anchorage, AK 99501: North Pacific Fishery Management Council.</w:t>
+        <w:t xml:space="preserve"> the </w:t>
+      </w:r>
+      <w:proofErr w:type="spellStart"/>
+      <w:r>
+        <w:t>Groundfish</w:t>
+      </w:r>
+      <w:proofErr w:type="spellEnd"/>
+      <w:r>
+        <w:t xml:space="preserve"> Resources of the Bering Sea/Aleutian Islands Regions. 605 W. 4th Ave., Anchorage, AK 99501: North Pacific Fishery Management Council.</w:t>
       </w:r>
     </w:p>
     <w:bookmarkEnd w:id="6"/>
@@ -844,30 +537,22 @@
       <w:r>
         <w:t xml:space="preserve">Figure </w:t>
       </w:r>
-      <w:r>
-        <w:fldChar w:fldCharType="begin"/>
-      </w:r>
-      <w:r>
-        <w:instrText xml:space="preserve"> SEQ Figure \* ARABIC </w:instrText>
-      </w:r>
-      <w:r>
-        <w:fldChar w:fldCharType="separate"/>
-      </w:r>
-      <w:r>
-        <w:rPr>
-          <w:noProof/>
-        </w:rPr>
-        <w:t>1</w:t>
-      </w:r>
-      <w:r>
-        <w:rPr>
-          <w:noProof/>
-        </w:rPr>
-        <w:fldChar w:fldCharType="end"/>
-      </w:r>
-      <w:r>
-        <w:t>. blah</w:t>
-      </w:r>
+      <w:fldSimple w:instr=" SEQ Figure \* ARABIC ">
+        <w:r>
+          <w:rPr>
+            <w:noProof/>
+          </w:rPr>
+          <w:t>1</w:t>
+        </w:r>
+      </w:fldSimple>
+      <w:r>
+        <w:t xml:space="preserve">. </w:t>
+      </w:r>
+      <w:proofErr w:type="gramStart"/>
+      <w:r>
+        <w:t>blah</w:t>
+      </w:r>
+      <w:proofErr w:type="gramEnd"/>
     </w:p>
     <w:p>
       <w:pPr>
@@ -944,7 +629,7 @@
           <w:rPr>
             <w:noProof/>
           </w:rPr>
-          <w:t>2</w:t>
+          <w:t>3</w:t>
         </w:r>
         <w:r>
           <w:rPr>
@@ -991,11 +676,24 @@
         <w:footnoteRef/>
       </w:r>
       <w:r>
-        <w:t xml:space="preserve"> Trip expenditure estimates were generated from the 2016/2017 National Marine Recreational Fishing Expenditure Survey. Durable goods expenditures were </w:t>
+        <w:t xml:space="preserve"> Trip expenditure estimates </w:t>
+      </w:r>
+      <w:proofErr w:type="gramStart"/>
+      <w:r>
+        <w:t>were generated</w:t>
+      </w:r>
+      <w:proofErr w:type="gramEnd"/>
+      <w:r>
+        <w:t xml:space="preserve"> from the 2016/2017 National Marine Recreational Fishing Expenditure Survey. Durable goods expenditures </w:t>
+      </w:r>
+      <w:proofErr w:type="gramStart"/>
+      <w:r>
+        <w:t xml:space="preserve">were </w:t>
       </w:r>
       <w:r>
         <w:t>generated</w:t>
       </w:r>
+      <w:proofErr w:type="gramEnd"/>
       <w:r>
         <w:t xml:space="preserve"> from the 2014 National Marine Recreational Fishing Expenditure Survey [Available at </w:t>
       </w:r>
@@ -1024,7 +722,15 @@
         <w:footnoteRef/>
       </w:r>
       <w:r>
-        <w:t xml:space="preserve"> Summary data is available online in the FEUS webtool [Available at </w:t>
+        <w:t xml:space="preserve"> Summary data is available online in the FEUS </w:t>
+      </w:r>
+      <w:proofErr w:type="spellStart"/>
+      <w:r>
+        <w:t>webtool</w:t>
+      </w:r>
+      <w:proofErr w:type="spellEnd"/>
+      <w:r>
+        <w:t xml:space="preserve"> [Available at </w:t>
       </w:r>
       <w:hyperlink r:id="rId2">
         <w:r>
@@ -1051,7 +757,15 @@
         <w:footnoteRef/>
       </w:r>
       <w:r>
-        <w:t xml:space="preserve"> Data on the number of fish released in Texas are not collected by the Texas Parks and Wildlife Department (TPWD) and therefore not reported in this table.</w:t>
+        <w:t xml:space="preserve"> Data on the number of fish released in Texas </w:t>
+      </w:r>
+      <w:proofErr w:type="gramStart"/>
+      <w:r>
+        <w:t>are not collected by the Texas Parks and Wildlife Department (TPWD) and therefore not reported in this table</w:t>
+      </w:r>
+      <w:proofErr w:type="gramEnd"/>
+      <w:r>
+        <w:t>.</w:t>
       </w:r>
     </w:p>
   </w:footnote>
@@ -2889,6 +2603,248 @@
       <w:sz w:val="22"/>
     </w:rPr>
   </w:style>
+  <w:style w:type="table" w:styleId="PlainTable1">
+    <w:name w:val="Plain Table 1"/>
+    <w:basedOn w:val="TableNormal"/>
+    <w:rsid w:val="00301744"/>
+    <w:pPr>
+      <w:spacing w:after="0"/>
+    </w:pPr>
+    <w:tblPr>
+      <w:tblStyleRowBandSize w:val="1"/>
+      <w:tblStyleColBandSize w:val="1"/>
+      <w:tblBorders>
+        <w:top w:val="single" w:sz="4" w:space="0" w:color="BFBFBF" w:themeColor="background1" w:themeShade="BF"/>
+        <w:left w:val="single" w:sz="4" w:space="0" w:color="BFBFBF" w:themeColor="background1" w:themeShade="BF"/>
+        <w:bottom w:val="single" w:sz="4" w:space="0" w:color="BFBFBF" w:themeColor="background1" w:themeShade="BF"/>
+        <w:right w:val="single" w:sz="4" w:space="0" w:color="BFBFBF" w:themeColor="background1" w:themeShade="BF"/>
+        <w:insideH w:val="single" w:sz="4" w:space="0" w:color="BFBFBF" w:themeColor="background1" w:themeShade="BF"/>
+        <w:insideV w:val="single" w:sz="4" w:space="0" w:color="BFBFBF" w:themeColor="background1" w:themeShade="BF"/>
+      </w:tblBorders>
+    </w:tblPr>
+    <w:tblStylePr w:type="firstRow">
+      <w:rPr>
+        <w:b/>
+        <w:bCs/>
+      </w:rPr>
+    </w:tblStylePr>
+    <w:tblStylePr w:type="lastRow">
+      <w:rPr>
+        <w:b/>
+        <w:bCs/>
+      </w:rPr>
+      <w:tblPr/>
+      <w:tcPr>
+        <w:tcBorders>
+          <w:top w:val="double" w:sz="4" w:space="0" w:color="BFBFBF" w:themeColor="background1" w:themeShade="BF"/>
+        </w:tcBorders>
+      </w:tcPr>
+    </w:tblStylePr>
+    <w:tblStylePr w:type="firstCol">
+      <w:rPr>
+        <w:b/>
+        <w:bCs/>
+      </w:rPr>
+    </w:tblStylePr>
+    <w:tblStylePr w:type="lastCol">
+      <w:rPr>
+        <w:b/>
+        <w:bCs/>
+      </w:rPr>
+    </w:tblStylePr>
+    <w:tblStylePr w:type="band1Vert">
+      <w:tblPr/>
+      <w:tcPr>
+        <w:shd w:val="clear" w:color="auto" w:fill="F2F2F2" w:themeFill="background1" w:themeFillShade="F2"/>
+      </w:tcPr>
+    </w:tblStylePr>
+    <w:tblStylePr w:type="band1Horz">
+      <w:tblPr/>
+      <w:tcPr>
+        <w:shd w:val="clear" w:color="auto" w:fill="F2F2F2" w:themeFill="background1" w:themeFillShade="F2"/>
+      </w:tcPr>
+    </w:tblStylePr>
+  </w:style>
+  <w:style w:type="table" w:styleId="TableGrid">
+    <w:name w:val="Table Grid"/>
+    <w:basedOn w:val="TableNormal"/>
+    <w:rsid w:val="00305824"/>
+    <w:pPr>
+      <w:spacing w:after="0"/>
+    </w:pPr>
+    <w:tblPr>
+      <w:tblBorders>
+        <w:top w:val="single" w:sz="4" w:space="0" w:color="auto"/>
+        <w:left w:val="single" w:sz="4" w:space="0" w:color="auto"/>
+        <w:bottom w:val="single" w:sz="4" w:space="0" w:color="auto"/>
+        <w:right w:val="single" w:sz="4" w:space="0" w:color="auto"/>
+        <w:insideH w:val="single" w:sz="4" w:space="0" w:color="auto"/>
+        <w:insideV w:val="single" w:sz="4" w:space="0" w:color="auto"/>
+      </w:tblBorders>
+    </w:tblPr>
+  </w:style>
+  <w:style w:type="table" w:customStyle="1" w:styleId="Table">
+    <w:name w:val="Table"/>
+    <w:basedOn w:val="LightList-Accent1"/>
+    <w:uiPriority w:val="99"/>
+    <w:rsid w:val="00D97A93"/>
+    <w:rPr>
+      <w:rFonts w:ascii="Arial Narrow" w:hAnsi="Arial Narrow"/>
+    </w:rPr>
+    <w:tblPr/>
+    <w:tblStylePr w:type="firstRow">
+      <w:pPr>
+        <w:spacing w:before="0" w:after="0" w:line="240" w:lineRule="auto"/>
+      </w:pPr>
+      <w:rPr>
+        <w:b/>
+        <w:bCs/>
+        <w:color w:val="FFFFFF" w:themeColor="background1"/>
+      </w:rPr>
+      <w:tblPr/>
+      <w:tcPr>
+        <w:shd w:val="clear" w:color="auto" w:fill="4F81BD" w:themeFill="accent1"/>
+      </w:tcPr>
+    </w:tblStylePr>
+    <w:tblStylePr w:type="lastRow">
+      <w:pPr>
+        <w:spacing w:before="0" w:after="0" w:line="240" w:lineRule="auto"/>
+      </w:pPr>
+      <w:rPr>
+        <w:b/>
+        <w:bCs/>
+      </w:rPr>
+      <w:tblPr/>
+      <w:tcPr>
+        <w:tcBorders>
+          <w:top w:val="double" w:sz="6" w:space="0" w:color="4F81BD" w:themeColor="accent1"/>
+          <w:left w:val="single" w:sz="8" w:space="0" w:color="4F81BD" w:themeColor="accent1"/>
+          <w:bottom w:val="single" w:sz="8" w:space="0" w:color="4F81BD" w:themeColor="accent1"/>
+          <w:right w:val="single" w:sz="8" w:space="0" w:color="4F81BD" w:themeColor="accent1"/>
+        </w:tcBorders>
+      </w:tcPr>
+    </w:tblStylePr>
+    <w:tblStylePr w:type="firstCol">
+      <w:rPr>
+        <w:b/>
+        <w:bCs/>
+      </w:rPr>
+    </w:tblStylePr>
+    <w:tblStylePr w:type="lastCol">
+      <w:rPr>
+        <w:b/>
+        <w:bCs/>
+      </w:rPr>
+    </w:tblStylePr>
+    <w:tblStylePr w:type="band1Vert">
+      <w:tblPr/>
+      <w:tcPr>
+        <w:tcBorders>
+          <w:top w:val="single" w:sz="8" w:space="0" w:color="4F81BD" w:themeColor="accent1"/>
+          <w:left w:val="single" w:sz="8" w:space="0" w:color="4F81BD" w:themeColor="accent1"/>
+          <w:bottom w:val="single" w:sz="8" w:space="0" w:color="4F81BD" w:themeColor="accent1"/>
+          <w:right w:val="single" w:sz="8" w:space="0" w:color="4F81BD" w:themeColor="accent1"/>
+        </w:tcBorders>
+      </w:tcPr>
+    </w:tblStylePr>
+    <w:tblStylePr w:type="band1Horz">
+      <w:tblPr/>
+      <w:tcPr>
+        <w:tcBorders>
+          <w:top w:val="single" w:sz="8" w:space="0" w:color="4F81BD" w:themeColor="accent1"/>
+          <w:left w:val="single" w:sz="8" w:space="0" w:color="4F81BD" w:themeColor="accent1"/>
+          <w:bottom w:val="single" w:sz="8" w:space="0" w:color="4F81BD" w:themeColor="accent1"/>
+          <w:right w:val="single" w:sz="8" w:space="0" w:color="4F81BD" w:themeColor="accent1"/>
+        </w:tcBorders>
+      </w:tcPr>
+    </w:tblStylePr>
+  </w:style>
+  <w:style w:type="table" w:styleId="LightList-Accent1">
+    <w:name w:val="Light List Accent 1"/>
+    <w:basedOn w:val="TableNormal"/>
+    <w:semiHidden/>
+    <w:unhideWhenUsed/>
+    <w:rsid w:val="00D97A93"/>
+    <w:pPr>
+      <w:spacing w:after="0"/>
+    </w:pPr>
+    <w:tblPr>
+      <w:tblStyleRowBandSize w:val="1"/>
+      <w:tblStyleColBandSize w:val="1"/>
+      <w:tblBorders>
+        <w:top w:val="single" w:sz="8" w:space="0" w:color="4F81BD" w:themeColor="accent1"/>
+        <w:left w:val="single" w:sz="8" w:space="0" w:color="4F81BD" w:themeColor="accent1"/>
+        <w:bottom w:val="single" w:sz="8" w:space="0" w:color="4F81BD" w:themeColor="accent1"/>
+        <w:right w:val="single" w:sz="8" w:space="0" w:color="4F81BD" w:themeColor="accent1"/>
+      </w:tblBorders>
+    </w:tblPr>
+    <w:tblStylePr w:type="firstRow">
+      <w:pPr>
+        <w:spacing w:before="0" w:after="0" w:line="240" w:lineRule="auto"/>
+      </w:pPr>
+      <w:rPr>
+        <w:b/>
+        <w:bCs/>
+        <w:color w:val="FFFFFF" w:themeColor="background1"/>
+      </w:rPr>
+      <w:tblPr/>
+      <w:tcPr>
+        <w:shd w:val="clear" w:color="auto" w:fill="4F81BD" w:themeFill="accent1"/>
+      </w:tcPr>
+    </w:tblStylePr>
+    <w:tblStylePr w:type="lastRow">
+      <w:pPr>
+        <w:spacing w:before="0" w:after="0" w:line="240" w:lineRule="auto"/>
+      </w:pPr>
+      <w:rPr>
+        <w:b/>
+        <w:bCs/>
+      </w:rPr>
+      <w:tblPr/>
+      <w:tcPr>
+        <w:tcBorders>
+          <w:top w:val="double" w:sz="6" w:space="0" w:color="4F81BD" w:themeColor="accent1"/>
+          <w:left w:val="single" w:sz="8" w:space="0" w:color="4F81BD" w:themeColor="accent1"/>
+          <w:bottom w:val="single" w:sz="8" w:space="0" w:color="4F81BD" w:themeColor="accent1"/>
+          <w:right w:val="single" w:sz="8" w:space="0" w:color="4F81BD" w:themeColor="accent1"/>
+        </w:tcBorders>
+      </w:tcPr>
+    </w:tblStylePr>
+    <w:tblStylePr w:type="firstCol">
+      <w:rPr>
+        <w:b/>
+        <w:bCs/>
+      </w:rPr>
+    </w:tblStylePr>
+    <w:tblStylePr w:type="lastCol">
+      <w:rPr>
+        <w:b/>
+        <w:bCs/>
+      </w:rPr>
+    </w:tblStylePr>
+    <w:tblStylePr w:type="band1Vert">
+      <w:tblPr/>
+      <w:tcPr>
+        <w:tcBorders>
+          <w:top w:val="single" w:sz="8" w:space="0" w:color="4F81BD" w:themeColor="accent1"/>
+          <w:left w:val="single" w:sz="8" w:space="0" w:color="4F81BD" w:themeColor="accent1"/>
+          <w:bottom w:val="single" w:sz="8" w:space="0" w:color="4F81BD" w:themeColor="accent1"/>
+          <w:right w:val="single" w:sz="8" w:space="0" w:color="4F81BD" w:themeColor="accent1"/>
+        </w:tcBorders>
+      </w:tcPr>
+    </w:tblStylePr>
+    <w:tblStylePr w:type="band1Horz">
+      <w:tblPr/>
+      <w:tcPr>
+        <w:tcBorders>
+          <w:top w:val="single" w:sz="8" w:space="0" w:color="4F81BD" w:themeColor="accent1"/>
+          <w:left w:val="single" w:sz="8" w:space="0" w:color="4F81BD" w:themeColor="accent1"/>
+          <w:bottom w:val="single" w:sz="8" w:space="0" w:color="4F81BD" w:themeColor="accent1"/>
+          <w:right w:val="single" w:sz="8" w:space="0" w:color="4F81BD" w:themeColor="accent1"/>
+        </w:tcBorders>
+      </w:tcPr>
+    </w:tblStylePr>
+  </w:style>
 </w:styles>
 </file>
 

</xml_diff>

<commit_message>
tried to make figure width bigger in template
</commit_message>
<xml_diff>
--- a/markdown/styles_reference2.docx
+++ b/markdown/styles_reference2.docx
@@ -1,6 +1,6 @@
 
 <file path=word/document.xml><?xml version="1.0" encoding="utf-8"?>
-<w:document xmlns:wpc="http://schemas.microsoft.com/office/word/2010/wordprocessingCanvas" xmlns:cx="http://schemas.microsoft.com/office/drawing/2014/chartex" xmlns:cx1="http://schemas.microsoft.com/office/drawing/2015/9/8/chartex" xmlns:mc="http://schemas.openxmlformats.org/markup-compatibility/2006" xmlns:o="urn:schemas-microsoft-com:office:office" xmlns:r="http://schemas.openxmlformats.org/officeDocument/2006/relationships" xmlns:m="http://schemas.openxmlformats.org/officeDocument/2006/math" xmlns:v="urn:schemas-microsoft-com:vml" xmlns:wp14="http://schemas.microsoft.com/office/word/2010/wordprocessingDrawing" xmlns:wp="http://schemas.openxmlformats.org/drawingml/2006/wordprocessingDrawing" xmlns:w10="urn:schemas-microsoft-com:office:word" xmlns:w="http://schemas.openxmlformats.org/wordprocessingml/2006/main" xmlns:w14="http://schemas.microsoft.com/office/word/2010/wordml" xmlns:w15="http://schemas.microsoft.com/office/word/2012/wordml" xmlns:w16se="http://schemas.microsoft.com/office/word/2015/wordml/symex" xmlns:wpg="http://schemas.microsoft.com/office/word/2010/wordprocessingGroup" xmlns:wpi="http://schemas.microsoft.com/office/word/2010/wordprocessingInk" xmlns:wne="http://schemas.microsoft.com/office/word/2006/wordml" xmlns:wps="http://schemas.microsoft.com/office/word/2010/wordprocessingShape" mc:Ignorable="w14 w15 w16se wp14">
+<w:document xmlns:wpc="http://schemas.microsoft.com/office/word/2010/wordprocessingCanvas" xmlns:cx="http://schemas.microsoft.com/office/drawing/2014/chartex" xmlns:cx1="http://schemas.microsoft.com/office/drawing/2015/9/8/chartex" xmlns:cx2="http://schemas.microsoft.com/office/drawing/2015/10/21/chartex" xmlns:cx3="http://schemas.microsoft.com/office/drawing/2016/5/9/chartex" xmlns:cx4="http://schemas.microsoft.com/office/drawing/2016/5/10/chartex" xmlns:cx5="http://schemas.microsoft.com/office/drawing/2016/5/11/chartex" xmlns:cx6="http://schemas.microsoft.com/office/drawing/2016/5/12/chartex" xmlns:cx7="http://schemas.microsoft.com/office/drawing/2016/5/13/chartex" xmlns:cx8="http://schemas.microsoft.com/office/drawing/2016/5/14/chartex" xmlns:mc="http://schemas.openxmlformats.org/markup-compatibility/2006" xmlns:aink="http://schemas.microsoft.com/office/drawing/2016/ink" xmlns:am3d="http://schemas.microsoft.com/office/drawing/2017/model3d" xmlns:o="urn:schemas-microsoft-com:office:office" xmlns:r="http://schemas.openxmlformats.org/officeDocument/2006/relationships" xmlns:m="http://schemas.openxmlformats.org/officeDocument/2006/math" xmlns:v="urn:schemas-microsoft-com:vml" xmlns:wp14="http://schemas.microsoft.com/office/word/2010/wordprocessingDrawing" xmlns:wp="http://schemas.openxmlformats.org/drawingml/2006/wordprocessingDrawing" xmlns:w10="urn:schemas-microsoft-com:office:word" xmlns:w="http://schemas.openxmlformats.org/wordprocessingml/2006/main" xmlns:w14="http://schemas.microsoft.com/office/word/2010/wordml" xmlns:w15="http://schemas.microsoft.com/office/word/2012/wordml" xmlns:w16cid="http://schemas.microsoft.com/office/word/2016/wordml/cid" xmlns:w16se="http://schemas.microsoft.com/office/word/2015/wordml/symex" xmlns:wpg="http://schemas.microsoft.com/office/word/2010/wordprocessingGroup" xmlns:wpi="http://schemas.microsoft.com/office/word/2010/wordprocessingInk" xmlns:wne="http://schemas.microsoft.com/office/word/2006/wordml" xmlns:wps="http://schemas.microsoft.com/office/word/2010/wordprocessingShape" mc:Ignorable="w14 w15 w16se w16cid wp14">
   <w:body>
     <w:p>
       <w:pPr>
@@ -8,9 +8,7 @@
         <w:spacing w:before="200"/>
       </w:pPr>
       <w:bookmarkStart w:id="0" w:name="marine-economy---national-overview"/>
-      <w:bookmarkStart w:id="1" w:name="_GoBack"/>
       <w:bookmarkEnd w:id="0"/>
-      <w:bookmarkEnd w:id="1"/>
       <w:r>
         <w:t>Marine Economy - National Overview</w:t>
       </w:r>
@@ -19,8 +17,8 @@
       <w:pPr>
         <w:pStyle w:val="Heading2"/>
       </w:pPr>
-      <w:bookmarkStart w:id="2" w:name="seafood-sales-and-processing"/>
-      <w:bookmarkEnd w:id="2"/>
+      <w:bookmarkStart w:id="1" w:name="seafood-sales-and-processing"/>
+      <w:bookmarkEnd w:id="1"/>
       <w:r>
         <w:t>Seafood Sales and Processing</w:t>
       </w:r>
@@ -30,15 +28,7 @@
         <w:pStyle w:val="FirstParagraph"/>
       </w:pPr>
       <w:r>
-        <w:t xml:space="preserve">The economic contributions or impacts of recreational fishing activities in the United States </w:t>
-      </w:r>
-      <w:proofErr w:type="gramStart"/>
-      <w:r>
-        <w:t>is based</w:t>
-      </w:r>
-      <w:proofErr w:type="gramEnd"/>
-      <w:r>
-        <w:t xml:space="preserve"> on spending by recreational anglers.</w:t>
+        <w:t>The economic contributions or impacts of recreational fishing activities in the United States is based on spending by recreational anglers.</w:t>
       </w:r>
       <w:r>
         <w:rPr>
@@ -47,23 +37,7 @@
         <w:footnoteReference w:id="1"/>
       </w:r>
       <w:r>
-        <w:t xml:space="preserve"> Total annual trip expenditures </w:t>
-      </w:r>
-      <w:proofErr w:type="gramStart"/>
-      <w:r>
-        <w:t>were estimated</w:t>
-      </w:r>
-      <w:proofErr w:type="gramEnd"/>
-      <w:r>
-        <w:t xml:space="preserve"> at the state level by multiplying mean trip expenditures by the estimated number of adult trips in each trip mode (for-hire, private boat, and shore) and adjusting by the CPI (consumer price index) to the current year. Total annual durable expenditures </w:t>
-      </w:r>
-      <w:proofErr w:type="gramStart"/>
-      <w:r>
-        <w:t>were estimated</w:t>
-      </w:r>
-      <w:proofErr w:type="gramEnd"/>
-      <w:r>
-        <w:t xml:space="preserve"> by multiplying mean durable expenditures by the estimated annual number of adult participants in the United States and adjusting by the CPI (consumer </w:t>
+        <w:t xml:space="preserve"> Total annual trip expenditures were estimated at the state level by multiplying mean trip expenditures by the estimated number of adult trips in each trip mode (for-hire, private boat, and shore) and adjusting by the CPI (consumer price index) to the current year. Total annual durable expenditures were estimated by multiplying mean durable expenditures by the estimated annual number of adult participants in the United States and adjusting by the CPI (consumer </w:t>
       </w:r>
       <w:r>
         <w:t>price</w:t>
@@ -83,37 +57,13 @@
         <w:pStyle w:val="BodyText"/>
       </w:pPr>
       <w:r>
-        <w:t xml:space="preserve">Four different measures </w:t>
-      </w:r>
-      <w:proofErr w:type="gramStart"/>
-      <w:r>
-        <w:t>are commonly used</w:t>
-      </w:r>
-      <w:proofErr w:type="gramEnd"/>
-      <w:r>
-        <w:t xml:space="preserve"> to show how angler expenditures affect the economy in a region (state or nationwide): sales, income, value-added, and employment. The term sales refers to the gross value of all sales by regional businesses affected by an activity, such as recreational fishing. It includes </w:t>
+        <w:t xml:space="preserve">Four different measures are commonly used to show how angler expenditures affect the economy in a region (state or nationwide): sales, income, value-added, and employment. The term sales refers to the gross value of all sales by regional businesses affected by an activity, such as recreational fishing. It includes </w:t>
       </w:r>
       <w:r>
         <w:t>both</w:t>
       </w:r>
       <w:r>
-        <w:t xml:space="preserve"> the direct sales made by the angler and sales made between businesses and households resulting from that original sale by the angler. Income includes personal income (wages and salaries) and proprietors’ income (income from self-employment). Value-added is the contribution made to the gross domestic product in a region. Employment is specified </w:t>
-      </w:r>
-      <w:proofErr w:type="gramStart"/>
-      <w:r>
-        <w:t>on the basis of</w:t>
-      </w:r>
-      <w:proofErr w:type="gramEnd"/>
-      <w:r>
-        <w:t xml:space="preserve"> full-time and part-time jobs supported directly or indirectly by the purchases made by anglers. The first three measures </w:t>
-      </w:r>
-      <w:proofErr w:type="gramStart"/>
-      <w:r>
-        <w:t>are calculated</w:t>
-      </w:r>
-      <w:proofErr w:type="gramEnd"/>
-      <w:r>
-        <w:t xml:space="preserve"> in terms of dollars, whereas employment impacts are measured in numbers of jobs. Note that these categories are not additive.</w:t>
+        <w:t xml:space="preserve"> the direct sales made by the angler and sales made between businesses and households resulting from that original sale by the angler. Income includes personal income (wages and salaries) and proprietors’ income (income from self-employment). Value-added is the contribution made to the gross domestic product in a region. Employment is specified on the basis of full-time and part-time jobs supported directly or indirectly by the purchases made by anglers. The first three measures are calculated in terms of dollars, whereas employment impacts are measured in numbers of jobs. Note that these categories are not additive.</w:t>
       </w:r>
     </w:p>
     <w:p>
@@ -249,19 +199,14 @@
         <w:pStyle w:val="BlockText"/>
       </w:pPr>
       <w:r>
-        <w:t xml:space="preserve">I may be using the wrong trips </w:t>
-      </w:r>
-      <w:proofErr w:type="gramStart"/>
-      <w:r>
-        <w:t>value?</w:t>
-      </w:r>
-      <w:proofErr w:type="gramEnd"/>
+        <w:t>I may be using the wrong trips value?</w:t>
+      </w:r>
     </w:p>
     <w:p>
       <w:pPr>
         <w:pStyle w:val="Bibliography"/>
       </w:pPr>
-      <w:bookmarkStart w:id="3" w:name="ref-Nichol1995"/>
+      <w:bookmarkStart w:id="2" w:name="ref-Nichol1995"/>
       <w:r>
         <w:lastRenderedPageBreak/>
         <w:t>Nichol, D. G. 1995. “Spawning and Maturation of Female Yellowfin Sole in the Eastern Bering Sea.” Journal Article. In Proceedings of the International Flatfish Symposium; October 1994, Anchorage, Alaska, 35–50.</w:t>
@@ -271,8 +216,8 @@
       <w:pPr>
         <w:pStyle w:val="Bibliography"/>
       </w:pPr>
-      <w:bookmarkStart w:id="4" w:name="ref-RN915"/>
-      <w:bookmarkEnd w:id="3"/>
+      <w:bookmarkStart w:id="3" w:name="ref-RN915"/>
+      <w:bookmarkEnd w:id="2"/>
       <w:r>
         <w:t xml:space="preserve">———. 1997. “Effects of Geography and Bathymetry on Growth and Maturity of Yellowfin Sole, </w:t>
       </w:r>
@@ -300,8 +245,8 @@
       <w:pPr>
         <w:pStyle w:val="Bibliography"/>
       </w:pPr>
-      <w:bookmarkStart w:id="5" w:name="ref-RN916"/>
-      <w:bookmarkEnd w:id="4"/>
+      <w:bookmarkStart w:id="4" w:name="ref-RN916"/>
+      <w:bookmarkEnd w:id="3"/>
       <w:r>
         <w:t xml:space="preserve">———. 1998. “Annual and Between-Sex Variability of Yellowfin Sole, </w:t>
       </w:r>
@@ -325,7 +270,7 @@
         <w:t>.</w:t>
       </w:r>
     </w:p>
-    <w:bookmarkEnd w:id="5"/>
+    <w:bookmarkEnd w:id="4"/>
     <w:p>
       <w:pPr>
         <w:pStyle w:val="Bibliography"/>
@@ -371,15 +316,7 @@
       </w:r>
       <w:proofErr w:type="spellEnd"/>
       <w:r>
-        <w:t xml:space="preserve"> </w:t>
-      </w:r>
-      <w:proofErr w:type="spellStart"/>
-      <w:r>
-        <w:t>Aspera</w:t>
-      </w:r>
-      <w:proofErr w:type="spellEnd"/>
-      <w:r>
-        <w:t xml:space="preserve"> to the Eastern Bering Sea Trawl Survey and Its Effect on Estimates of Survey Biomass.” Journal Article. Fisheries Research 211: 319–30. </w:t>
+        <w:t xml:space="preserve"> Aspera to the Eastern Bering Sea Trawl Survey and Its Effect on Estimates of Survey Biomass.” Journal Article. Fisheries Research 211: 319–30. </w:t>
       </w:r>
       <w:hyperlink r:id="rId9">
         <w:r>
@@ -397,7 +334,7 @@
       <w:pPr>
         <w:pStyle w:val="Bibliography"/>
       </w:pPr>
-      <w:bookmarkStart w:id="6" w:name="ref-RN940"/>
+      <w:bookmarkStart w:id="5" w:name="ref-RN940"/>
       <w:proofErr w:type="spellStart"/>
       <w:r>
         <w:t>Wilderbuer</w:t>
@@ -418,18 +355,10 @@
         <w:t>for</w:t>
       </w:r>
       <w:r>
-        <w:t xml:space="preserve"> the </w:t>
-      </w:r>
-      <w:proofErr w:type="spellStart"/>
-      <w:r>
-        <w:t>Groundfish</w:t>
-      </w:r>
-      <w:proofErr w:type="spellEnd"/>
-      <w:r>
-        <w:t xml:space="preserve"> Resources of the Bering Sea/Aleutian Islands Regions. 605 W. 4th Ave., Anchorage, AK 99501: North Pacific Fishery Management Council.</w:t>
+        <w:t xml:space="preserve"> the Groundfish Resources of the Bering Sea/Aleutian Islands Regions. 605 W. 4th Ave., Anchorage, AK 99501: North Pacific Fishery Management Council.</w:t>
       </w:r>
     </w:p>
-    <w:bookmarkEnd w:id="6"/>
+    <w:bookmarkEnd w:id="5"/>
     <w:p>
       <w:pPr>
         <w:pStyle w:val="BodyText"/>
@@ -455,27 +384,22 @@
       <w:pPr>
         <w:pStyle w:val="BodyText"/>
       </w:pPr>
-    </w:p>
-    <w:p>
-      <w:pPr>
-        <w:keepNext/>
-        <w:spacing w:before="200" w:after="0"/>
-        <w:jc w:val="center"/>
-      </w:pPr>
+      <w:bookmarkStart w:id="6" w:name="_GoBack"/>
       <w:r>
         <w:rPr>
           <w:noProof/>
         </w:rPr>
+        <w:lastRenderedPageBreak/>
         <w:drawing>
-          <wp:anchor distT="0" distB="0" distL="114300" distR="114300" simplePos="0" relativeHeight="251658240" behindDoc="0" locked="0" layoutInCell="1" allowOverlap="1" wp14:anchorId="46D49812" wp14:editId="3FB635FA">
+          <wp:anchor distT="0" distB="0" distL="114300" distR="114300" simplePos="0" relativeHeight="251658240" behindDoc="0" locked="0" layoutInCell="1" allowOverlap="1" wp14:anchorId="46D49812" wp14:editId="638E8984">
             <wp:simplePos x="0" y="0"/>
             <wp:positionH relativeFrom="column">
-              <wp:posOffset>228600</wp:posOffset>
+              <wp:posOffset>231775</wp:posOffset>
             </wp:positionH>
             <wp:positionV relativeFrom="paragraph">
-              <wp:posOffset>0</wp:posOffset>
+              <wp:posOffset>173355</wp:posOffset>
             </wp:positionV>
-            <wp:extent cx="5495544" cy="5495544"/>
+            <wp:extent cx="5666105" cy="5666105"/>
             <wp:effectExtent l="0" t="0" r="0" b="0"/>
             <wp:wrapTopAndBottom/>
             <wp:docPr id="2" name="Picture" descr="#### Figure 2. Sampled survey stations by vessel and the stratification scheme used for data analysis of 2018 eastern Bering Sea and eastern Bering Sea continental shelf bottom trawl surveys. The map also depicts the stations sampled by each survey vessel and where, if any, Norton Sound crab resampling was done."/>
@@ -504,7 +428,7 @@
                   <pic:spPr bwMode="auto">
                     <a:xfrm>
                       <a:off x="0" y="0"/>
-                      <a:ext cx="5495544" cy="5495544"/>
+                      <a:ext cx="5666105" cy="5666105"/>
                     </a:xfrm>
                     <a:prstGeom prst="rect">
                       <a:avLst/>
@@ -528,31 +452,47 @@
           </wp:anchor>
         </w:drawing>
       </w:r>
+      <w:bookmarkEnd w:id="6"/>
     </w:p>
     <w:p>
       <w:pPr>
+        <w:keepNext/>
+        <w:spacing w:before="200" w:after="0"/>
+        <w:jc w:val="center"/>
+      </w:pPr>
+    </w:p>
+    <w:p>
+      <w:pPr>
         <w:pStyle w:val="Caption"/>
         <w:spacing w:before="200" w:after="0"/>
       </w:pPr>
       <w:r>
         <w:t xml:space="preserve">Figure </w:t>
       </w:r>
-      <w:fldSimple w:instr=" SEQ Figure \* ARABIC ">
-        <w:r>
-          <w:rPr>
-            <w:noProof/>
-          </w:rPr>
-          <w:t>1</w:t>
-        </w:r>
-      </w:fldSimple>
-      <w:r>
-        <w:t xml:space="preserve">. </w:t>
-      </w:r>
-      <w:proofErr w:type="gramStart"/>
-      <w:r>
-        <w:t>blah</w:t>
-      </w:r>
-      <w:proofErr w:type="gramEnd"/>
+      <w:r>
+        <w:fldChar w:fldCharType="begin"/>
+      </w:r>
+      <w:r>
+        <w:instrText xml:space="preserve"> SEQ Figure \* ARABIC </w:instrText>
+      </w:r>
+      <w:r>
+        <w:fldChar w:fldCharType="separate"/>
+      </w:r>
+      <w:r>
+        <w:rPr>
+          <w:noProof/>
+        </w:rPr>
+        <w:t>1</w:t>
+      </w:r>
+      <w:r>
+        <w:rPr>
+          <w:noProof/>
+        </w:rPr>
+        <w:fldChar w:fldCharType="end"/>
+      </w:r>
+      <w:r>
+        <w:t>. blah</w:t>
+      </w:r>
     </w:p>
     <w:p>
       <w:pPr>
@@ -571,7 +511,7 @@
 </file>
 
 <file path=word/endnotes.xml><?xml version="1.0" encoding="utf-8"?>
-<w:endnotes xmlns:wpc="http://schemas.microsoft.com/office/word/2010/wordprocessingCanvas" xmlns:cx="http://schemas.microsoft.com/office/drawing/2014/chartex" xmlns:cx1="http://schemas.microsoft.com/office/drawing/2015/9/8/chartex" xmlns:mc="http://schemas.openxmlformats.org/markup-compatibility/2006" xmlns:o="urn:schemas-microsoft-com:office:office" xmlns:r="http://schemas.openxmlformats.org/officeDocument/2006/relationships" xmlns:m="http://schemas.openxmlformats.org/officeDocument/2006/math" xmlns:v="urn:schemas-microsoft-com:vml" xmlns:wp14="http://schemas.microsoft.com/office/word/2010/wordprocessingDrawing" xmlns:wp="http://schemas.openxmlformats.org/drawingml/2006/wordprocessingDrawing" xmlns:w10="urn:schemas-microsoft-com:office:word" xmlns:w="http://schemas.openxmlformats.org/wordprocessingml/2006/main" xmlns:w14="http://schemas.microsoft.com/office/word/2010/wordml" xmlns:w15="http://schemas.microsoft.com/office/word/2012/wordml" xmlns:w16se="http://schemas.microsoft.com/office/word/2015/wordml/symex" xmlns:wpg="http://schemas.microsoft.com/office/word/2010/wordprocessingGroup" xmlns:wpi="http://schemas.microsoft.com/office/word/2010/wordprocessingInk" xmlns:wne="http://schemas.microsoft.com/office/word/2006/wordml" xmlns:wps="http://schemas.microsoft.com/office/word/2010/wordprocessingShape" mc:Ignorable="w14 w15 w16se wp14">
+<w:endnotes xmlns:wpc="http://schemas.microsoft.com/office/word/2010/wordprocessingCanvas" xmlns:cx="http://schemas.microsoft.com/office/drawing/2014/chartex" xmlns:cx1="http://schemas.microsoft.com/office/drawing/2015/9/8/chartex" xmlns:cx2="http://schemas.microsoft.com/office/drawing/2015/10/21/chartex" xmlns:cx3="http://schemas.microsoft.com/office/drawing/2016/5/9/chartex" xmlns:cx4="http://schemas.microsoft.com/office/drawing/2016/5/10/chartex" xmlns:cx5="http://schemas.microsoft.com/office/drawing/2016/5/11/chartex" xmlns:cx6="http://schemas.microsoft.com/office/drawing/2016/5/12/chartex" xmlns:cx7="http://schemas.microsoft.com/office/drawing/2016/5/13/chartex" xmlns:cx8="http://schemas.microsoft.com/office/drawing/2016/5/14/chartex" xmlns:mc="http://schemas.openxmlformats.org/markup-compatibility/2006" xmlns:aink="http://schemas.microsoft.com/office/drawing/2016/ink" xmlns:am3d="http://schemas.microsoft.com/office/drawing/2017/model3d" xmlns:o="urn:schemas-microsoft-com:office:office" xmlns:r="http://schemas.openxmlformats.org/officeDocument/2006/relationships" xmlns:m="http://schemas.openxmlformats.org/officeDocument/2006/math" xmlns:v="urn:schemas-microsoft-com:vml" xmlns:wp14="http://schemas.microsoft.com/office/word/2010/wordprocessingDrawing" xmlns:wp="http://schemas.openxmlformats.org/drawingml/2006/wordprocessingDrawing" xmlns:w10="urn:schemas-microsoft-com:office:word" xmlns:w="http://schemas.openxmlformats.org/wordprocessingml/2006/main" xmlns:w14="http://schemas.microsoft.com/office/word/2010/wordml" xmlns:w15="http://schemas.microsoft.com/office/word/2012/wordml" xmlns:w16cid="http://schemas.microsoft.com/office/word/2016/wordml/cid" xmlns:w16se="http://schemas.microsoft.com/office/word/2015/wordml/symex" xmlns:wpg="http://schemas.microsoft.com/office/word/2010/wordprocessingGroup" xmlns:wpi="http://schemas.microsoft.com/office/word/2010/wordprocessingInk" xmlns:wne="http://schemas.microsoft.com/office/word/2006/wordml" xmlns:wps="http://schemas.microsoft.com/office/word/2010/wordprocessingShape" mc:Ignorable="w14 w15 w16se w16cid wp14">
   <w:endnote w:type="separator" w:id="-1">
     <w:p>
       <w:pPr>
@@ -596,7 +536,7 @@
 </file>
 
 <file path=word/footer1.xml><?xml version="1.0" encoding="utf-8"?>
-<w:ftr xmlns:wpc="http://schemas.microsoft.com/office/word/2010/wordprocessingCanvas" xmlns:cx="http://schemas.microsoft.com/office/drawing/2014/chartex" xmlns:cx1="http://schemas.microsoft.com/office/drawing/2015/9/8/chartex" xmlns:mc="http://schemas.openxmlformats.org/markup-compatibility/2006" xmlns:o="urn:schemas-microsoft-com:office:office" xmlns:r="http://schemas.openxmlformats.org/officeDocument/2006/relationships" xmlns:m="http://schemas.openxmlformats.org/officeDocument/2006/math" xmlns:v="urn:schemas-microsoft-com:vml" xmlns:wp14="http://schemas.microsoft.com/office/word/2010/wordprocessingDrawing" xmlns:wp="http://schemas.openxmlformats.org/drawingml/2006/wordprocessingDrawing" xmlns:w10="urn:schemas-microsoft-com:office:word" xmlns:w="http://schemas.openxmlformats.org/wordprocessingml/2006/main" xmlns:w14="http://schemas.microsoft.com/office/word/2010/wordml" xmlns:w15="http://schemas.microsoft.com/office/word/2012/wordml" xmlns:w16se="http://schemas.microsoft.com/office/word/2015/wordml/symex" xmlns:wpg="http://schemas.microsoft.com/office/word/2010/wordprocessingGroup" xmlns:wpi="http://schemas.microsoft.com/office/word/2010/wordprocessingInk" xmlns:wne="http://schemas.microsoft.com/office/word/2006/wordml" xmlns:wps="http://schemas.microsoft.com/office/word/2010/wordprocessingShape" mc:Ignorable="w14 w15 w16se wp14">
+<w:ftr xmlns:wpc="http://schemas.microsoft.com/office/word/2010/wordprocessingCanvas" xmlns:cx="http://schemas.microsoft.com/office/drawing/2014/chartex" xmlns:cx1="http://schemas.microsoft.com/office/drawing/2015/9/8/chartex" xmlns:cx2="http://schemas.microsoft.com/office/drawing/2015/10/21/chartex" xmlns:cx3="http://schemas.microsoft.com/office/drawing/2016/5/9/chartex" xmlns:cx4="http://schemas.microsoft.com/office/drawing/2016/5/10/chartex" xmlns:cx5="http://schemas.microsoft.com/office/drawing/2016/5/11/chartex" xmlns:cx6="http://schemas.microsoft.com/office/drawing/2016/5/12/chartex" xmlns:cx7="http://schemas.microsoft.com/office/drawing/2016/5/13/chartex" xmlns:cx8="http://schemas.microsoft.com/office/drawing/2016/5/14/chartex" xmlns:mc="http://schemas.openxmlformats.org/markup-compatibility/2006" xmlns:aink="http://schemas.microsoft.com/office/drawing/2016/ink" xmlns:am3d="http://schemas.microsoft.com/office/drawing/2017/model3d" xmlns:o="urn:schemas-microsoft-com:office:office" xmlns:r="http://schemas.openxmlformats.org/officeDocument/2006/relationships" xmlns:m="http://schemas.openxmlformats.org/officeDocument/2006/math" xmlns:v="urn:schemas-microsoft-com:vml" xmlns:wp14="http://schemas.microsoft.com/office/word/2010/wordprocessingDrawing" xmlns:wp="http://schemas.openxmlformats.org/drawingml/2006/wordprocessingDrawing" xmlns:w10="urn:schemas-microsoft-com:office:word" xmlns:w="http://schemas.openxmlformats.org/wordprocessingml/2006/main" xmlns:w14="http://schemas.microsoft.com/office/word/2010/wordml" xmlns:w15="http://schemas.microsoft.com/office/word/2012/wordml" xmlns:w16cid="http://schemas.microsoft.com/office/word/2016/wordml/cid" xmlns:w16se="http://schemas.microsoft.com/office/word/2015/wordml/symex" xmlns:wpg="http://schemas.microsoft.com/office/word/2010/wordprocessingGroup" xmlns:wpi="http://schemas.microsoft.com/office/word/2010/wordprocessingInk" xmlns:wne="http://schemas.microsoft.com/office/word/2006/wordml" xmlns:wps="http://schemas.microsoft.com/office/word/2010/wordprocessingShape" mc:Ignorable="w14 w15 w16se w16cid wp14">
   <w:sdt>
     <w:sdtPr>
       <w:id w:val="598999268"/>
@@ -649,7 +589,7 @@
 </file>
 
 <file path=word/footnotes.xml><?xml version="1.0" encoding="utf-8"?>
-<w:footnotes xmlns:wpc="http://schemas.microsoft.com/office/word/2010/wordprocessingCanvas" xmlns:cx="http://schemas.microsoft.com/office/drawing/2014/chartex" xmlns:cx1="http://schemas.microsoft.com/office/drawing/2015/9/8/chartex" xmlns:mc="http://schemas.openxmlformats.org/markup-compatibility/2006" xmlns:o="urn:schemas-microsoft-com:office:office" xmlns:r="http://schemas.openxmlformats.org/officeDocument/2006/relationships" xmlns:m="http://schemas.openxmlformats.org/officeDocument/2006/math" xmlns:v="urn:schemas-microsoft-com:vml" xmlns:wp14="http://schemas.microsoft.com/office/word/2010/wordprocessingDrawing" xmlns:wp="http://schemas.openxmlformats.org/drawingml/2006/wordprocessingDrawing" xmlns:w10="urn:schemas-microsoft-com:office:word" xmlns:w="http://schemas.openxmlformats.org/wordprocessingml/2006/main" xmlns:w14="http://schemas.microsoft.com/office/word/2010/wordml" xmlns:w15="http://schemas.microsoft.com/office/word/2012/wordml" xmlns:w16se="http://schemas.microsoft.com/office/word/2015/wordml/symex" xmlns:wpg="http://schemas.microsoft.com/office/word/2010/wordprocessingGroup" xmlns:wpi="http://schemas.microsoft.com/office/word/2010/wordprocessingInk" xmlns:wne="http://schemas.microsoft.com/office/word/2006/wordml" xmlns:wps="http://schemas.microsoft.com/office/word/2010/wordprocessingShape" mc:Ignorable="w14 w15 w16se wp14">
+<w:footnotes xmlns:wpc="http://schemas.microsoft.com/office/word/2010/wordprocessingCanvas" xmlns:cx="http://schemas.microsoft.com/office/drawing/2014/chartex" xmlns:cx1="http://schemas.microsoft.com/office/drawing/2015/9/8/chartex" xmlns:cx2="http://schemas.microsoft.com/office/drawing/2015/10/21/chartex" xmlns:cx3="http://schemas.microsoft.com/office/drawing/2016/5/9/chartex" xmlns:cx4="http://schemas.microsoft.com/office/drawing/2016/5/10/chartex" xmlns:cx5="http://schemas.microsoft.com/office/drawing/2016/5/11/chartex" xmlns:cx6="http://schemas.microsoft.com/office/drawing/2016/5/12/chartex" xmlns:cx7="http://schemas.microsoft.com/office/drawing/2016/5/13/chartex" xmlns:cx8="http://schemas.microsoft.com/office/drawing/2016/5/14/chartex" xmlns:mc="http://schemas.openxmlformats.org/markup-compatibility/2006" xmlns:aink="http://schemas.microsoft.com/office/drawing/2016/ink" xmlns:am3d="http://schemas.microsoft.com/office/drawing/2017/model3d" xmlns:o="urn:schemas-microsoft-com:office:office" xmlns:r="http://schemas.openxmlformats.org/officeDocument/2006/relationships" xmlns:m="http://schemas.openxmlformats.org/officeDocument/2006/math" xmlns:v="urn:schemas-microsoft-com:vml" xmlns:wp14="http://schemas.microsoft.com/office/word/2010/wordprocessingDrawing" xmlns:wp="http://schemas.openxmlformats.org/drawingml/2006/wordprocessingDrawing" xmlns:w10="urn:schemas-microsoft-com:office:word" xmlns:w="http://schemas.openxmlformats.org/wordprocessingml/2006/main" xmlns:w14="http://schemas.microsoft.com/office/word/2010/wordml" xmlns:w15="http://schemas.microsoft.com/office/word/2012/wordml" xmlns:w16cid="http://schemas.microsoft.com/office/word/2016/wordml/cid" xmlns:w16se="http://schemas.microsoft.com/office/word/2015/wordml/symex" xmlns:wpg="http://schemas.microsoft.com/office/word/2010/wordprocessingGroup" xmlns:wpi="http://schemas.microsoft.com/office/word/2010/wordprocessingInk" xmlns:wne="http://schemas.microsoft.com/office/word/2006/wordml" xmlns:wps="http://schemas.microsoft.com/office/word/2010/wordprocessingShape" mc:Ignorable="w14 w15 w16se w16cid wp14">
   <w:footnote w:type="separator" w:id="-1">
     <w:p>
       <w:r>
@@ -676,24 +616,11 @@
         <w:footnoteRef/>
       </w:r>
       <w:r>
-        <w:t xml:space="preserve"> Trip expenditure estimates </w:t>
-      </w:r>
-      <w:proofErr w:type="gramStart"/>
-      <w:r>
-        <w:t>were generated</w:t>
-      </w:r>
-      <w:proofErr w:type="gramEnd"/>
-      <w:r>
-        <w:t xml:space="preserve"> from the 2016/2017 National Marine Recreational Fishing Expenditure Survey. Durable goods expenditures </w:t>
-      </w:r>
-      <w:proofErr w:type="gramStart"/>
-      <w:r>
-        <w:t xml:space="preserve">were </w:t>
+        <w:t xml:space="preserve"> Trip expenditure estimates were generated from the 2016/2017 National Marine Recreational Fishing Expenditure Survey. Durable goods expenditures were </w:t>
       </w:r>
       <w:r>
         <w:t>generated</w:t>
       </w:r>
-      <w:proofErr w:type="gramEnd"/>
       <w:r>
         <w:t xml:space="preserve"> from the 2014 National Marine Recreational Fishing Expenditure Survey [Available at </w:t>
       </w:r>
@@ -722,15 +649,7 @@
         <w:footnoteRef/>
       </w:r>
       <w:r>
-        <w:t xml:space="preserve"> Summary data is available online in the FEUS </w:t>
-      </w:r>
-      <w:proofErr w:type="spellStart"/>
-      <w:r>
-        <w:t>webtool</w:t>
-      </w:r>
-      <w:proofErr w:type="spellEnd"/>
-      <w:r>
-        <w:t xml:space="preserve"> [Available at </w:t>
+        <w:t xml:space="preserve"> Summary data is available online in the FEUS webtool [Available at </w:t>
       </w:r>
       <w:hyperlink r:id="rId2">
         <w:r>
@@ -757,15 +676,15 @@
         <w:footnoteRef/>
       </w:r>
       <w:r>
-        <w:t xml:space="preserve"> Data on the number of fish released in Texas </w:t>
+        <w:t xml:space="preserve"> Data on the number of </w:t>
       </w:r>
       <w:proofErr w:type="gramStart"/>
       <w:r>
-        <w:t>are not collected by the Texas Parks and Wildlife Department (TPWD) and therefore not reported in this table</w:t>
+        <w:t>fish</w:t>
       </w:r>
       <w:proofErr w:type="gramEnd"/>
       <w:r>
-        <w:t>.</w:t>
+        <w:t xml:space="preserve"> released in Texas are not collected by the Texas Parks and Wildlife Department (TPWD) and therefore not reported in this table.</w:t>
       </w:r>
     </w:p>
   </w:footnote>
@@ -789,7 +708,7 @@
 </file>
 
 <file path=word/numbering.xml><?xml version="1.0" encoding="utf-8"?>
-<w:numbering xmlns:wpc="http://schemas.microsoft.com/office/word/2010/wordprocessingCanvas" xmlns:cx="http://schemas.microsoft.com/office/drawing/2014/chartex" xmlns:cx1="http://schemas.microsoft.com/office/drawing/2015/9/8/chartex" xmlns:mc="http://schemas.openxmlformats.org/markup-compatibility/2006" xmlns:o="urn:schemas-microsoft-com:office:office" xmlns:r="http://schemas.openxmlformats.org/officeDocument/2006/relationships" xmlns:m="http://schemas.openxmlformats.org/officeDocument/2006/math" xmlns:v="urn:schemas-microsoft-com:vml" xmlns:wp14="http://schemas.microsoft.com/office/word/2010/wordprocessingDrawing" xmlns:wp="http://schemas.openxmlformats.org/drawingml/2006/wordprocessingDrawing" xmlns:w10="urn:schemas-microsoft-com:office:word" xmlns:w="http://schemas.openxmlformats.org/wordprocessingml/2006/main" xmlns:w14="http://schemas.microsoft.com/office/word/2010/wordml" xmlns:w15="http://schemas.microsoft.com/office/word/2012/wordml" xmlns:w16se="http://schemas.microsoft.com/office/word/2015/wordml/symex" xmlns:wpg="http://schemas.microsoft.com/office/word/2010/wordprocessingGroup" xmlns:wpi="http://schemas.microsoft.com/office/word/2010/wordprocessingInk" xmlns:wne="http://schemas.microsoft.com/office/word/2006/wordml" xmlns:wps="http://schemas.microsoft.com/office/word/2010/wordprocessingShape" mc:Ignorable="w14 w15 w16se wp14">
+<w:numbering xmlns:wpc="http://schemas.microsoft.com/office/word/2010/wordprocessingCanvas" xmlns:cx="http://schemas.microsoft.com/office/drawing/2014/chartex" xmlns:cx1="http://schemas.microsoft.com/office/drawing/2015/9/8/chartex" xmlns:cx2="http://schemas.microsoft.com/office/drawing/2015/10/21/chartex" xmlns:cx3="http://schemas.microsoft.com/office/drawing/2016/5/9/chartex" xmlns:cx4="http://schemas.microsoft.com/office/drawing/2016/5/10/chartex" xmlns:cx5="http://schemas.microsoft.com/office/drawing/2016/5/11/chartex" xmlns:cx6="http://schemas.microsoft.com/office/drawing/2016/5/12/chartex" xmlns:cx7="http://schemas.microsoft.com/office/drawing/2016/5/13/chartex" xmlns:cx8="http://schemas.microsoft.com/office/drawing/2016/5/14/chartex" xmlns:mc="http://schemas.openxmlformats.org/markup-compatibility/2006" xmlns:aink="http://schemas.microsoft.com/office/drawing/2016/ink" xmlns:am3d="http://schemas.microsoft.com/office/drawing/2017/model3d" xmlns:o="urn:schemas-microsoft-com:office:office" xmlns:r="http://schemas.openxmlformats.org/officeDocument/2006/relationships" xmlns:m="http://schemas.openxmlformats.org/officeDocument/2006/math" xmlns:v="urn:schemas-microsoft-com:vml" xmlns:wp14="http://schemas.microsoft.com/office/word/2010/wordprocessingDrawing" xmlns:wp="http://schemas.openxmlformats.org/drawingml/2006/wordprocessingDrawing" xmlns:w10="urn:schemas-microsoft-com:office:word" xmlns:w="http://schemas.openxmlformats.org/wordprocessingml/2006/main" xmlns:w14="http://schemas.microsoft.com/office/word/2010/wordml" xmlns:w15="http://schemas.microsoft.com/office/word/2012/wordml" xmlns:w16cid="http://schemas.microsoft.com/office/word/2016/wordml/cid" xmlns:w16se="http://schemas.microsoft.com/office/word/2015/wordml/symex" xmlns:wpg="http://schemas.microsoft.com/office/word/2010/wordprocessingGroup" xmlns:wpi="http://schemas.microsoft.com/office/word/2010/wordprocessingInk" xmlns:wne="http://schemas.microsoft.com/office/word/2006/wordml" xmlns:wps="http://schemas.microsoft.com/office/word/2010/wordprocessingShape" mc:Ignorable="w14 w15 w16se w16cid wp14">
   <w:abstractNum w:abstractNumId="0" w15:restartNumberingAfterBreak="0">
     <w:nsid w:val="ADCA4F7A"/>
     <w:multiLevelType w:val="multilevel"/>
@@ -1406,7 +1325,7 @@
 </file>
 
 <file path=word/styles.xml><?xml version="1.0" encoding="utf-8"?>
-<w:styles xmlns:mc="http://schemas.openxmlformats.org/markup-compatibility/2006" xmlns:r="http://schemas.openxmlformats.org/officeDocument/2006/relationships" xmlns:w="http://schemas.openxmlformats.org/wordprocessingml/2006/main" xmlns:w14="http://schemas.microsoft.com/office/word/2010/wordml" xmlns:w15="http://schemas.microsoft.com/office/word/2012/wordml" xmlns:w16se="http://schemas.microsoft.com/office/word/2015/wordml/symex" mc:Ignorable="w14 w15 w16se">
+<w:styles xmlns:mc="http://schemas.openxmlformats.org/markup-compatibility/2006" xmlns:r="http://schemas.openxmlformats.org/officeDocument/2006/relationships" xmlns:w="http://schemas.openxmlformats.org/wordprocessingml/2006/main" xmlns:w14="http://schemas.microsoft.com/office/word/2010/wordml" xmlns:w15="http://schemas.microsoft.com/office/word/2012/wordml" xmlns:w16cid="http://schemas.microsoft.com/office/word/2016/wordml/cid" xmlns:w16se="http://schemas.microsoft.com/office/word/2015/wordml/symex" mc:Ignorable="w14 w15 w16se w16cid">
   <w:docDefaults>
     <w:rPrDefault>
       <w:rPr>
@@ -1422,7 +1341,7 @@
       </w:pPr>
     </w:pPrDefault>
   </w:docDefaults>
-  <w:latentStyles w:defLockedState="0" w:defUIPriority="0" w:defSemiHidden="0" w:defUnhideWhenUsed="0" w:defQFormat="0" w:count="371">
+  <w:latentStyles w:defLockedState="0" w:defUIPriority="0" w:defSemiHidden="0" w:defUnhideWhenUsed="0" w:defQFormat="0" w:count="375">
     <w:lsdException w:name="heading 1" w:uiPriority="9" w:qFormat="1"/>
     <w:lsdException w:name="heading 2" w:uiPriority="9" w:qFormat="1"/>
     <w:lsdException w:name="heading 6" w:semiHidden="1" w:unhideWhenUsed="1"/>
@@ -1508,7 +1427,6 @@
     <w:lsdException w:name="HTML Sample" w:semiHidden="1" w:unhideWhenUsed="1"/>
     <w:lsdException w:name="HTML Typewriter" w:semiHidden="1" w:unhideWhenUsed="1"/>
     <w:lsdException w:name="HTML Variable" w:semiHidden="1" w:unhideWhenUsed="1"/>
-    <w:lsdException w:name="Normal Table" w:semiHidden="1" w:unhideWhenUsed="1"/>
     <w:lsdException w:name="annotation subject" w:semiHidden="1" w:unhideWhenUsed="1"/>
     <w:lsdException w:name="No List" w:semiHidden="1" w:unhideWhenUsed="1"/>
     <w:lsdException w:name="Outline List 1" w:semiHidden="1" w:unhideWhenUsed="1"/>
@@ -1552,10 +1470,8 @@
     <w:lsdException w:name="Table Elegant" w:semiHidden="1" w:unhideWhenUsed="1"/>
     <w:lsdException w:name="Table Professional" w:semiHidden="1" w:unhideWhenUsed="1"/>
     <w:lsdException w:name="Table Subtle 1" w:semiHidden="1" w:unhideWhenUsed="1"/>
-    <w:lsdException w:name="Table Subtle 2" w:semiHidden="1" w:unhideWhenUsed="1"/>
     <w:lsdException w:name="Table Web 1" w:semiHidden="1" w:unhideWhenUsed="1"/>
     <w:lsdException w:name="Table Web 2" w:semiHidden="1" w:unhideWhenUsed="1"/>
-    <w:lsdException w:name="Table Web 3" w:semiHidden="1" w:unhideWhenUsed="1"/>
     <w:lsdException w:name="Balloon Text" w:semiHidden="1" w:unhideWhenUsed="1"/>
     <w:lsdException w:name="Table Theme" w:semiHidden="1" w:unhideWhenUsed="1"/>
     <w:lsdException w:name="Placeholder Text" w:semiHidden="1"/>
@@ -1575,10 +1491,6 @@
     <w:lsdException w:name="Colorful Grid"/>
     <w:lsdException w:name="Light Shading Accent 1"/>
     <w:lsdException w:name="Light List Accent 1"/>
-    <w:lsdException w:name="Light Grid Accent 1"/>
-    <w:lsdException w:name="Medium Shading 1 Accent 1"/>
-    <w:lsdException w:name="Medium Shading 2 Accent 1"/>
-    <w:lsdException w:name="Medium List 1 Accent 1"/>
     <w:lsdException w:name="Revision" w:semiHidden="1"/>
     <w:lsdException w:name="Medium List 2 Accent 1"/>
     <w:lsdException w:name="Medium Grid 1 Accent 1"/>
@@ -1654,10 +1566,6 @@
     <w:lsdException w:name="Medium Grid 1 Accent 6"/>
     <w:lsdException w:name="Medium Grid 2 Accent 6"/>
     <w:lsdException w:name="Medium Grid 3 Accent 6"/>
-    <w:lsdException w:name="Dark List Accent 6"/>
-    <w:lsdException w:name="Colorful Shading Accent 6"/>
-    <w:lsdException w:name="Colorful List Accent 6"/>
-    <w:lsdException w:name="Colorful Grid Accent 6"/>
     <w:lsdException w:name="Bibliography" w:semiHidden="1" w:unhideWhenUsed="1"/>
     <w:lsdException w:name="TOC Heading" w:semiHidden="1" w:unhideWhenUsed="1"/>
     <w:lsdException w:name="Grid Table 4" w:uiPriority="49"/>
@@ -1755,6 +1663,10 @@
     <w:lsdException w:name="List Table 5 Dark Accent 6" w:uiPriority="50"/>
     <w:lsdException w:name="List Table 6 Colorful Accent 6" w:uiPriority="51"/>
     <w:lsdException w:name="List Table 7 Colorful Accent 6" w:uiPriority="52"/>
+    <w:lsdException w:name="Mention" w:semiHidden="1" w:uiPriority="99" w:unhideWhenUsed="1"/>
+    <w:lsdException w:name="Smart Hyperlink" w:semiHidden="1" w:uiPriority="99" w:unhideWhenUsed="1"/>
+    <w:lsdException w:name="Hashtag" w:semiHidden="1" w:uiPriority="99" w:unhideWhenUsed="1"/>
+    <w:lsdException w:name="Unresolved Mention" w:semiHidden="1" w:uiPriority="99" w:unhideWhenUsed="1"/>
   </w:latentStyles>
   <w:style w:type="paragraph" w:default="1" w:styleId="Normal">
     <w:name w:val="Normal"/>
@@ -2690,6 +2602,8 @@
     <w:rsid w:val="00D97A93"/>
     <w:rPr>
       <w:rFonts w:ascii="Arial Narrow" w:hAnsi="Arial Narrow"/>
+      <w:sz w:val="20"/>
+      <w:szCs w:val="20"/>
     </w:rPr>
     <w:tblPr/>
     <w:tblStylePr w:type="firstRow">

</xml_diff>